<commit_message>
martes 7:29AM - fin de tarea
Se modificó archivo word
</commit_message>
<xml_diff>
--- a/tarea.docx
+++ b/tarea.docx
@@ -222,35 +222,91 @@
           <w:lang w:val="es-ES"/>
         </w:rPr>
       </w:pPr>
-      <w:r>
-        <w:rPr>
-          <w:rFonts w:ascii="Arial" w:hAnsi="Arial" w:cs="Arial"/>
-          <w:color w:val="000000" w:themeColor="text1"/>
-          <w:sz w:val="22"/>
-          <w:szCs w:val="22"/>
-          <w:lang w:val="es-ES"/>
-        </w:rPr>
-        <w:t>Donkey Kong 64</w:t>
-      </w:r>
-      <w:r>
-        <w:rPr>
-          <w:rFonts w:ascii="Arial" w:hAnsi="Arial" w:cs="Arial"/>
-          <w:color w:val="000000" w:themeColor="text1"/>
-          <w:sz w:val="22"/>
-          <w:szCs w:val="22"/>
-          <w:lang w:val="es-ES"/>
-        </w:rPr>
-        <w:t xml:space="preserve"> (algo viejo pero igual bueno)</w:t>
-      </w:r>
-      <w:r>
-        <w:rPr>
-          <w:rFonts w:ascii="Arial" w:hAnsi="Arial" w:cs="Arial"/>
-          <w:color w:val="000000" w:themeColor="text1"/>
-          <w:sz w:val="22"/>
-          <w:szCs w:val="22"/>
-          <w:lang w:val="es-ES"/>
-        </w:rPr>
-        <w:t xml:space="preserve">: fue desarrollado por Rareware y publicado y distribuido por Nintendo. </w:t>
+      <w:proofErr w:type="spellStart"/>
+      <w:r>
+        <w:rPr>
+          <w:rFonts w:ascii="Arial" w:hAnsi="Arial" w:cs="Arial"/>
+          <w:color w:val="000000" w:themeColor="text1"/>
+          <w:sz w:val="22"/>
+          <w:szCs w:val="22"/>
+          <w:lang w:val="es-ES"/>
+        </w:rPr>
+        <w:t>Donkey</w:t>
+      </w:r>
+      <w:proofErr w:type="spellEnd"/>
+      <w:r>
+        <w:rPr>
+          <w:rFonts w:ascii="Arial" w:hAnsi="Arial" w:cs="Arial"/>
+          <w:color w:val="000000" w:themeColor="text1"/>
+          <w:sz w:val="22"/>
+          <w:szCs w:val="22"/>
+          <w:lang w:val="es-ES"/>
+        </w:rPr>
+        <w:t xml:space="preserve"> Kong 64</w:t>
+      </w:r>
+      <w:r>
+        <w:rPr>
+          <w:rFonts w:ascii="Arial" w:hAnsi="Arial" w:cs="Arial"/>
+          <w:color w:val="000000" w:themeColor="text1"/>
+          <w:sz w:val="22"/>
+          <w:szCs w:val="22"/>
+          <w:lang w:val="es-ES"/>
+        </w:rPr>
+        <w:t xml:space="preserve"> (algo </w:t>
+      </w:r>
+      <w:proofErr w:type="gramStart"/>
+      <w:r>
+        <w:rPr>
+          <w:rFonts w:ascii="Arial" w:hAnsi="Arial" w:cs="Arial"/>
+          <w:color w:val="000000" w:themeColor="text1"/>
+          <w:sz w:val="22"/>
+          <w:szCs w:val="22"/>
+          <w:lang w:val="es-ES"/>
+        </w:rPr>
+        <w:t>viejo</w:t>
+      </w:r>
+      <w:proofErr w:type="gramEnd"/>
+      <w:r>
+        <w:rPr>
+          <w:rFonts w:ascii="Arial" w:hAnsi="Arial" w:cs="Arial"/>
+          <w:color w:val="000000" w:themeColor="text1"/>
+          <w:sz w:val="22"/>
+          <w:szCs w:val="22"/>
+          <w:lang w:val="es-ES"/>
+        </w:rPr>
+        <w:t xml:space="preserve"> pero igual bueno)</w:t>
+      </w:r>
+      <w:r>
+        <w:rPr>
+          <w:rFonts w:ascii="Arial" w:hAnsi="Arial" w:cs="Arial"/>
+          <w:color w:val="000000" w:themeColor="text1"/>
+          <w:sz w:val="22"/>
+          <w:szCs w:val="22"/>
+          <w:lang w:val="es-ES"/>
+        </w:rPr>
+        <w:t xml:space="preserve">: fue desarrollado por </w:t>
+      </w:r>
+      <w:proofErr w:type="spellStart"/>
+      <w:r>
+        <w:rPr>
+          <w:rFonts w:ascii="Arial" w:hAnsi="Arial" w:cs="Arial"/>
+          <w:color w:val="000000" w:themeColor="text1"/>
+          <w:sz w:val="22"/>
+          <w:szCs w:val="22"/>
+          <w:lang w:val="es-ES"/>
+        </w:rPr>
+        <w:t>Rareware</w:t>
+      </w:r>
+      <w:proofErr w:type="spellEnd"/>
+      <w:r>
+        <w:rPr>
+          <w:rFonts w:ascii="Arial" w:hAnsi="Arial" w:cs="Arial"/>
+          <w:color w:val="000000" w:themeColor="text1"/>
+          <w:sz w:val="22"/>
+          <w:szCs w:val="22"/>
+          <w:lang w:val="es-ES"/>
+        </w:rPr>
+        <w:t xml:space="preserve"> y publicado y distribuido por Nintendo. </w:t>
       </w:r>
     </w:p>
     <w:p>
@@ -377,7 +433,55 @@
           <w:szCs w:val="22"/>
           <w:lang w:val="es-ES"/>
         </w:rPr>
-        <w:t>Incluir cuáles son las mecánicas, dinámicas y aesthetics del juego (según Hunicke)</w:t>
+        <w:t xml:space="preserve">Incluir cuáles son las mecánicas, dinámicas y </w:t>
+      </w:r>
+      <w:proofErr w:type="spellStart"/>
+      <w:r>
+        <w:rPr>
+          <w:rFonts w:ascii="Arial" w:hAnsi="Arial" w:cs="Arial"/>
+          <w:b/>
+          <w:color w:val="000000" w:themeColor="text1"/>
+          <w:sz w:val="22"/>
+          <w:szCs w:val="22"/>
+          <w:lang w:val="es-ES"/>
+        </w:rPr>
+        <w:t>aesthetics</w:t>
+      </w:r>
+      <w:proofErr w:type="spellEnd"/>
+      <w:r>
+        <w:rPr>
+          <w:rFonts w:ascii="Arial" w:hAnsi="Arial" w:cs="Arial"/>
+          <w:b/>
+          <w:color w:val="000000" w:themeColor="text1"/>
+          <w:sz w:val="22"/>
+          <w:szCs w:val="22"/>
+          <w:lang w:val="es-ES"/>
+        </w:rPr>
+        <w:t xml:space="preserve"> del juego (según </w:t>
+      </w:r>
+      <w:proofErr w:type="spellStart"/>
+      <w:r>
+        <w:rPr>
+          <w:rFonts w:ascii="Arial" w:hAnsi="Arial" w:cs="Arial"/>
+          <w:b/>
+          <w:color w:val="000000" w:themeColor="text1"/>
+          <w:sz w:val="22"/>
+          <w:szCs w:val="22"/>
+          <w:lang w:val="es-ES"/>
+        </w:rPr>
+        <w:t>Hunicke</w:t>
+      </w:r>
+      <w:proofErr w:type="spellEnd"/>
+      <w:r>
+        <w:rPr>
+          <w:rFonts w:ascii="Arial" w:hAnsi="Arial" w:cs="Arial"/>
+          <w:b/>
+          <w:color w:val="000000" w:themeColor="text1"/>
+          <w:sz w:val="22"/>
+          <w:szCs w:val="22"/>
+          <w:lang w:val="es-ES"/>
+        </w:rPr>
+        <w:t>)</w:t>
       </w:r>
     </w:p>
     <w:p>
@@ -438,19 +542,7 @@
           <w:szCs w:val="22"/>
           <w:lang w:val="es-ES"/>
         </w:rPr>
-        <w:t>Los botones disponibles de un control de consola de Nintendo 64, también, cada monito tiene habilidades especiales que ayudan a avanzar en el juego</w:t>
-      </w:r>
-      <w:bookmarkStart w:id="0" w:name="_GoBack"/>
-      <w:bookmarkEnd w:id="0"/>
-      <w:r>
-        <w:rPr>
-          <w:rFonts w:ascii="Arial" w:hAnsi="Arial" w:cs="Arial"/>
-          <w:color w:val="000000" w:themeColor="text1"/>
-          <w:sz w:val="22"/>
-          <w:szCs w:val="22"/>
-          <w:lang w:val="es-ES"/>
-        </w:rPr>
-        <w:t>.</w:t>
+        <w:t>Los botones disponibles de un control de consola de Nintendo 64, también, cada monito tiene habilidades especiales que ayudan a avanzar en el juego.</w:t>
       </w:r>
     </w:p>
     <w:p>
@@ -511,47 +603,82 @@
           <w:szCs w:val="22"/>
           <w:lang w:val="es-ES"/>
         </w:rPr>
-        <w:t xml:space="preserve">Cada nivel tiene un oponente (“monstruo”) que le corresponde a un mono específico. Además cada nivel tiene bananas doradas (5 en cada nivel para cada mono) que tienen retos para poder ser conseguidas. </w:t>
-      </w:r>
-    </w:p>
-    <w:p>
-      <w:pPr>
-        <w:pStyle w:val="NormalWeb"/>
-        <w:spacing w:before="0" w:beforeAutospacing="0" w:after="0" w:afterAutospacing="0"/>
-        <w:textAlignment w:val="baseline"/>
-        <w:rPr>
-          <w:rFonts w:ascii="Arial" w:hAnsi="Arial" w:cs="Arial"/>
-          <w:b/>
-          <w:color w:val="000000" w:themeColor="text1"/>
-          <w:sz w:val="22"/>
-          <w:szCs w:val="22"/>
-          <w:lang w:val="es-ES"/>
-        </w:rPr>
-      </w:pPr>
-    </w:p>
-    <w:p>
-      <w:pPr>
-        <w:pStyle w:val="NormalWeb"/>
-        <w:spacing w:before="0" w:beforeAutospacing="0" w:after="0" w:afterAutospacing="0"/>
-        <w:textAlignment w:val="baseline"/>
-        <w:rPr>
-          <w:rFonts w:ascii="Arial" w:hAnsi="Arial" w:cs="Arial"/>
-          <w:color w:val="000000" w:themeColor="text1"/>
-          <w:sz w:val="22"/>
-          <w:szCs w:val="22"/>
-          <w:lang w:val="es-ES"/>
-        </w:rPr>
-      </w:pPr>
-      <w:r>
-        <w:rPr>
-          <w:rFonts w:ascii="Arial" w:hAnsi="Arial" w:cs="Arial"/>
-          <w:b/>
-          <w:color w:val="000000" w:themeColor="text1"/>
-          <w:sz w:val="22"/>
-          <w:szCs w:val="22"/>
-          <w:lang w:val="es-ES"/>
-        </w:rPr>
-        <w:t xml:space="preserve">Aesthetics: </w:t>
+        <w:t xml:space="preserve">Cada nivel tiene un oponente (“monstruo”) que le corresponde a un mono específico. </w:t>
+      </w:r>
+      <w:proofErr w:type="gramStart"/>
+      <w:r>
+        <w:rPr>
+          <w:rFonts w:ascii="Arial" w:hAnsi="Arial" w:cs="Arial"/>
+          <w:color w:val="000000" w:themeColor="text1"/>
+          <w:sz w:val="22"/>
+          <w:szCs w:val="22"/>
+          <w:lang w:val="es-ES"/>
+        </w:rPr>
+        <w:t>Además</w:t>
+      </w:r>
+      <w:proofErr w:type="gramEnd"/>
+      <w:r>
+        <w:rPr>
+          <w:rFonts w:ascii="Arial" w:hAnsi="Arial" w:cs="Arial"/>
+          <w:color w:val="000000" w:themeColor="text1"/>
+          <w:sz w:val="22"/>
+          <w:szCs w:val="22"/>
+          <w:lang w:val="es-ES"/>
+        </w:rPr>
+        <w:t xml:space="preserve"> cada nivel tiene bananas doradas (5 en cada nivel para cada mono) que tienen retos para poder ser conseguidas. </w:t>
+      </w:r>
+    </w:p>
+    <w:p>
+      <w:pPr>
+        <w:pStyle w:val="NormalWeb"/>
+        <w:spacing w:before="0" w:beforeAutospacing="0" w:after="0" w:afterAutospacing="0"/>
+        <w:textAlignment w:val="baseline"/>
+        <w:rPr>
+          <w:rFonts w:ascii="Arial" w:hAnsi="Arial" w:cs="Arial"/>
+          <w:b/>
+          <w:color w:val="000000" w:themeColor="text1"/>
+          <w:sz w:val="22"/>
+          <w:szCs w:val="22"/>
+          <w:lang w:val="es-ES"/>
+        </w:rPr>
+      </w:pPr>
+    </w:p>
+    <w:p>
+      <w:pPr>
+        <w:pStyle w:val="NormalWeb"/>
+        <w:spacing w:before="0" w:beforeAutospacing="0" w:after="0" w:afterAutospacing="0"/>
+        <w:textAlignment w:val="baseline"/>
+        <w:rPr>
+          <w:rFonts w:ascii="Arial" w:hAnsi="Arial" w:cs="Arial"/>
+          <w:color w:val="000000" w:themeColor="text1"/>
+          <w:sz w:val="22"/>
+          <w:szCs w:val="22"/>
+          <w:lang w:val="es-ES"/>
+        </w:rPr>
+      </w:pPr>
+      <w:proofErr w:type="spellStart"/>
+      <w:r>
+        <w:rPr>
+          <w:rFonts w:ascii="Arial" w:hAnsi="Arial" w:cs="Arial"/>
+          <w:b/>
+          <w:color w:val="000000" w:themeColor="text1"/>
+          <w:sz w:val="22"/>
+          <w:szCs w:val="22"/>
+          <w:lang w:val="es-ES"/>
+        </w:rPr>
+        <w:t>Aesthetics</w:t>
+      </w:r>
+      <w:proofErr w:type="spellEnd"/>
+      <w:r>
+        <w:rPr>
+          <w:rFonts w:ascii="Arial" w:hAnsi="Arial" w:cs="Arial"/>
+          <w:b/>
+          <w:color w:val="000000" w:themeColor="text1"/>
+          <w:sz w:val="22"/>
+          <w:szCs w:val="22"/>
+          <w:lang w:val="es-ES"/>
+        </w:rPr>
+        <w:t xml:space="preserve">: </w:t>
       </w:r>
       <w:r>
         <w:rPr>
@@ -615,47 +742,115 @@
           <w:sz w:val="22"/>
           <w:szCs w:val="22"/>
         </w:rPr>
-        <w:t>Y cómo lo logra.</w:t>
-      </w:r>
-    </w:p>
-    <w:p>
-      <w:pPr>
-        <w:pStyle w:val="NormalWeb"/>
-        <w:spacing w:before="0" w:beforeAutospacing="0" w:after="0" w:afterAutospacing="0"/>
-        <w:textAlignment w:val="baseline"/>
-        <w:rPr>
-          <w:rFonts w:ascii="Arial" w:hAnsi="Arial" w:cs="Arial"/>
-          <w:b/>
-          <w:color w:val="000000" w:themeColor="text1"/>
-          <w:sz w:val="22"/>
-          <w:szCs w:val="22"/>
-        </w:rPr>
-      </w:pPr>
-    </w:p>
-    <w:p>
-      <w:pPr>
-        <w:pStyle w:val="NormalWeb"/>
-        <w:spacing w:before="0" w:beforeAutospacing="0" w:after="0" w:afterAutospacing="0"/>
-        <w:textAlignment w:val="baseline"/>
-        <w:rPr>
-          <w:rFonts w:ascii="Arial" w:hAnsi="Arial" w:cs="Arial"/>
-          <w:color w:val="000000" w:themeColor="text1"/>
-          <w:sz w:val="22"/>
-          <w:szCs w:val="22"/>
-        </w:rPr>
-      </w:pPr>
-    </w:p>
-    <w:p>
-      <w:pPr>
-        <w:pStyle w:val="NormalWeb"/>
-        <w:spacing w:before="0" w:beforeAutospacing="0" w:after="0" w:afterAutospacing="0"/>
-        <w:textAlignment w:val="baseline"/>
-        <w:rPr>
-          <w:rFonts w:ascii="Arial" w:hAnsi="Arial" w:cs="Arial"/>
-          <w:b/>
-          <w:color w:val="000000" w:themeColor="text1"/>
-          <w:sz w:val="22"/>
-          <w:szCs w:val="22"/>
+        <w:t xml:space="preserve">Y </w:t>
+      </w:r>
+      <w:proofErr w:type="spellStart"/>
+      <w:r>
+        <w:rPr>
+          <w:rFonts w:ascii="Arial" w:hAnsi="Arial" w:cs="Arial"/>
+          <w:b/>
+          <w:color w:val="000000" w:themeColor="text1"/>
+          <w:sz w:val="22"/>
+          <w:szCs w:val="22"/>
+        </w:rPr>
+        <w:t>cómo</w:t>
+      </w:r>
+      <w:proofErr w:type="spellEnd"/>
+      <w:r>
+        <w:rPr>
+          <w:rFonts w:ascii="Arial" w:hAnsi="Arial" w:cs="Arial"/>
+          <w:b/>
+          <w:color w:val="000000" w:themeColor="text1"/>
+          <w:sz w:val="22"/>
+          <w:szCs w:val="22"/>
+        </w:rPr>
+        <w:t xml:space="preserve"> lo </w:t>
+      </w:r>
+      <w:proofErr w:type="spellStart"/>
+      <w:r>
+        <w:rPr>
+          <w:rFonts w:ascii="Arial" w:hAnsi="Arial" w:cs="Arial"/>
+          <w:b/>
+          <w:color w:val="000000" w:themeColor="text1"/>
+          <w:sz w:val="22"/>
+          <w:szCs w:val="22"/>
+        </w:rPr>
+        <w:t>logra</w:t>
+      </w:r>
+      <w:proofErr w:type="spellEnd"/>
+      <w:r>
+        <w:rPr>
+          <w:rFonts w:ascii="Arial" w:hAnsi="Arial" w:cs="Arial"/>
+          <w:b/>
+          <w:color w:val="000000" w:themeColor="text1"/>
+          <w:sz w:val="22"/>
+          <w:szCs w:val="22"/>
+        </w:rPr>
+        <w:t>.</w:t>
+      </w:r>
+    </w:p>
+    <w:p>
+      <w:pPr>
+        <w:pStyle w:val="NormalWeb"/>
+        <w:spacing w:before="0" w:beforeAutospacing="0" w:after="0" w:afterAutospacing="0"/>
+        <w:textAlignment w:val="baseline"/>
+        <w:rPr>
+          <w:rFonts w:ascii="Arial" w:hAnsi="Arial" w:cs="Arial"/>
+          <w:b/>
+          <w:color w:val="000000" w:themeColor="text1"/>
+          <w:sz w:val="22"/>
+          <w:szCs w:val="22"/>
+        </w:rPr>
+      </w:pPr>
+    </w:p>
+    <w:p>
+      <w:pPr>
+        <w:pStyle w:val="NormalWeb"/>
+        <w:spacing w:before="0" w:beforeAutospacing="0" w:after="0" w:afterAutospacing="0"/>
+        <w:textAlignment w:val="baseline"/>
+        <w:rPr>
+          <w:rFonts w:ascii="Arial" w:hAnsi="Arial" w:cs="Arial"/>
+          <w:color w:val="000000" w:themeColor="text1"/>
+          <w:sz w:val="22"/>
+          <w:szCs w:val="22"/>
+          <w:lang w:val="es-ES"/>
+        </w:rPr>
+      </w:pPr>
+      <w:r>
+        <w:rPr>
+          <w:rFonts w:ascii="Arial" w:hAnsi="Arial" w:cs="Arial"/>
+          <w:color w:val="000000" w:themeColor="text1"/>
+          <w:sz w:val="22"/>
+          <w:szCs w:val="22"/>
+          <w:lang w:val="es-ES"/>
+        </w:rPr>
+        <w:t xml:space="preserve">Se podría decir que </w:t>
+      </w:r>
+      <w:r>
+        <w:rPr>
+          <w:rFonts w:ascii="Arial" w:hAnsi="Arial" w:cs="Arial"/>
+          <w:color w:val="000000" w:themeColor="text1"/>
+          <w:sz w:val="22"/>
+          <w:szCs w:val="22"/>
+          <w:lang w:val="es-ES"/>
+        </w:rPr>
+        <w:t xml:space="preserve">la intención era de entretener al jugador y a veces hacerlo pensar un cachito (ya que algunos retos sí requieren algunas destrezas). </w:t>
+      </w:r>
+      <w:bookmarkStart w:id="0" w:name="_GoBack"/>
+      <w:bookmarkEnd w:id="0"/>
+    </w:p>
+    <w:p>
+      <w:pPr>
+        <w:pStyle w:val="NormalWeb"/>
+        <w:spacing w:before="0" w:beforeAutospacing="0" w:after="0" w:afterAutospacing="0"/>
+        <w:textAlignment w:val="baseline"/>
+        <w:rPr>
+          <w:rFonts w:ascii="Arial" w:hAnsi="Arial" w:cs="Arial"/>
+          <w:b/>
+          <w:color w:val="000000" w:themeColor="text1"/>
+          <w:sz w:val="22"/>
+          <w:szCs w:val="22"/>
+          <w:lang w:val="es-ES"/>
         </w:rPr>
       </w:pPr>
     </w:p>
@@ -686,46 +881,92 @@
           <w:szCs w:val="22"/>
           <w:lang w:val="es-ES"/>
         </w:rPr>
-        <w:t>¿El juego está balanceado? ¿Te mantiene en flow?</w:t>
-      </w:r>
-    </w:p>
-    <w:p>
-      <w:pPr>
-        <w:pStyle w:val="NormalWeb"/>
-        <w:spacing w:before="0" w:beforeAutospacing="0" w:after="0" w:afterAutospacing="0"/>
-        <w:textAlignment w:val="baseline"/>
-        <w:rPr>
-          <w:rFonts w:ascii="Arial" w:hAnsi="Arial" w:cs="Arial"/>
-          <w:b/>
-          <w:color w:val="000000" w:themeColor="text1"/>
-          <w:sz w:val="22"/>
-          <w:szCs w:val="22"/>
-          <w:lang w:val="es-ES"/>
-        </w:rPr>
-      </w:pPr>
-    </w:p>
-    <w:p>
-      <w:pPr>
-        <w:pStyle w:val="NormalWeb"/>
-        <w:spacing w:before="0" w:beforeAutospacing="0" w:after="0" w:afterAutospacing="0"/>
-        <w:textAlignment w:val="baseline"/>
-        <w:rPr>
-          <w:rFonts w:ascii="Arial" w:hAnsi="Arial" w:cs="Arial"/>
-          <w:color w:val="000000" w:themeColor="text1"/>
-          <w:sz w:val="22"/>
-          <w:szCs w:val="22"/>
-          <w:lang w:val="es-ES"/>
-        </w:rPr>
-      </w:pPr>
-      <w:r>
-        <w:rPr>
-          <w:rFonts w:ascii="Arial" w:hAnsi="Arial" w:cs="Arial"/>
-          <w:color w:val="000000" w:themeColor="text1"/>
-          <w:sz w:val="22"/>
-          <w:szCs w:val="22"/>
-          <w:lang w:val="es-ES"/>
-        </w:rPr>
-        <w:t xml:space="preserve">Yo diría que sí está bien balanceado. Tiene sus partes aburridas pero lo compensa con tener bien localizados (en la duración del videojuego) las partes entretenidas y emocionantes. </w:t>
+        <w:t xml:space="preserve">¿El juego está balanceado? ¿Te mantiene en </w:t>
+      </w:r>
+      <w:proofErr w:type="spellStart"/>
+      <w:r>
+        <w:rPr>
+          <w:rFonts w:ascii="Arial" w:hAnsi="Arial" w:cs="Arial"/>
+          <w:b/>
+          <w:color w:val="000000" w:themeColor="text1"/>
+          <w:sz w:val="22"/>
+          <w:szCs w:val="22"/>
+          <w:lang w:val="es-ES"/>
+        </w:rPr>
+        <w:t>flow</w:t>
+      </w:r>
+      <w:proofErr w:type="spellEnd"/>
+      <w:r>
+        <w:rPr>
+          <w:rFonts w:ascii="Arial" w:hAnsi="Arial" w:cs="Arial"/>
+          <w:b/>
+          <w:color w:val="000000" w:themeColor="text1"/>
+          <w:sz w:val="22"/>
+          <w:szCs w:val="22"/>
+          <w:lang w:val="es-ES"/>
+        </w:rPr>
+        <w:t>?</w:t>
+      </w:r>
+    </w:p>
+    <w:p>
+      <w:pPr>
+        <w:pStyle w:val="NormalWeb"/>
+        <w:spacing w:before="0" w:beforeAutospacing="0" w:after="0" w:afterAutospacing="0"/>
+        <w:textAlignment w:val="baseline"/>
+        <w:rPr>
+          <w:rFonts w:ascii="Arial" w:hAnsi="Arial" w:cs="Arial"/>
+          <w:b/>
+          <w:color w:val="000000" w:themeColor="text1"/>
+          <w:sz w:val="22"/>
+          <w:szCs w:val="22"/>
+          <w:lang w:val="es-ES"/>
+        </w:rPr>
+      </w:pPr>
+    </w:p>
+    <w:p>
+      <w:pPr>
+        <w:pStyle w:val="NormalWeb"/>
+        <w:spacing w:before="0" w:beforeAutospacing="0" w:after="0" w:afterAutospacing="0"/>
+        <w:textAlignment w:val="baseline"/>
+        <w:rPr>
+          <w:rFonts w:ascii="Arial" w:hAnsi="Arial" w:cs="Arial"/>
+          <w:color w:val="000000" w:themeColor="text1"/>
+          <w:sz w:val="22"/>
+          <w:szCs w:val="22"/>
+          <w:lang w:val="es-ES"/>
+        </w:rPr>
+      </w:pPr>
+      <w:r>
+        <w:rPr>
+          <w:rFonts w:ascii="Arial" w:hAnsi="Arial" w:cs="Arial"/>
+          <w:color w:val="000000" w:themeColor="text1"/>
+          <w:sz w:val="22"/>
+          <w:szCs w:val="22"/>
+          <w:lang w:val="es-ES"/>
+        </w:rPr>
+        <w:t xml:space="preserve">Yo diría que sí está bien balanceado. Tiene sus partes </w:t>
+      </w:r>
+      <w:proofErr w:type="gramStart"/>
+      <w:r>
+        <w:rPr>
+          <w:rFonts w:ascii="Arial" w:hAnsi="Arial" w:cs="Arial"/>
+          <w:color w:val="000000" w:themeColor="text1"/>
+          <w:sz w:val="22"/>
+          <w:szCs w:val="22"/>
+          <w:lang w:val="es-ES"/>
+        </w:rPr>
+        <w:t>aburridas</w:t>
+      </w:r>
+      <w:proofErr w:type="gramEnd"/>
+      <w:r>
+        <w:rPr>
+          <w:rFonts w:ascii="Arial" w:hAnsi="Arial" w:cs="Arial"/>
+          <w:color w:val="000000" w:themeColor="text1"/>
+          <w:sz w:val="22"/>
+          <w:szCs w:val="22"/>
+          <w:lang w:val="es-ES"/>
+        </w:rPr>
+        <w:t xml:space="preserve"> pero lo compensa con tener bien localizados (en la duración del videojuego) las partes entretenidas y emocionantes. </w:t>
       </w:r>
     </w:p>
     <w:p>
@@ -839,45 +1080,111 @@
           <w:szCs w:val="22"/>
           <w:lang w:val="es-ES"/>
         </w:rPr>
-        <w:t xml:space="preserve"> y como tal tiene mil y un glitches que se le pueden mejorar. En ocasiones dichos glitches causan más frustración que entretenimiento, lo que generalmente ocasionaba que me aburriera y dejara de jugar. </w:t>
-      </w:r>
-    </w:p>
-    <w:p>
-      <w:pPr>
-        <w:pStyle w:val="NormalWeb"/>
-        <w:spacing w:before="0" w:beforeAutospacing="0" w:after="0" w:afterAutospacing="0"/>
-        <w:textAlignment w:val="baseline"/>
-        <w:rPr>
-          <w:rFonts w:ascii="Arial" w:hAnsi="Arial" w:cs="Arial"/>
-          <w:color w:val="000000" w:themeColor="text1"/>
-          <w:sz w:val="22"/>
-          <w:szCs w:val="22"/>
-          <w:lang w:val="es-ES"/>
-        </w:rPr>
-      </w:pPr>
-    </w:p>
-    <w:p>
-      <w:pPr>
-        <w:pStyle w:val="NormalWeb"/>
-        <w:spacing w:before="0" w:beforeAutospacing="0" w:after="0" w:afterAutospacing="0"/>
-        <w:textAlignment w:val="baseline"/>
-        <w:rPr>
-          <w:rFonts w:ascii="Arial" w:hAnsi="Arial" w:cs="Arial"/>
-          <w:color w:val="000000" w:themeColor="text1"/>
-          <w:sz w:val="22"/>
-          <w:szCs w:val="22"/>
-          <w:lang w:val="es-ES"/>
-        </w:rPr>
-      </w:pPr>
-      <w:r>
-        <w:rPr>
-          <w:rFonts w:ascii="Arial" w:hAnsi="Arial" w:cs="Arial"/>
-          <w:color w:val="000000" w:themeColor="text1"/>
-          <w:sz w:val="22"/>
-          <w:szCs w:val="22"/>
-          <w:lang w:val="es-ES"/>
-        </w:rPr>
-        <w:t xml:space="preserve">Aunque era un juego para niños, también creo que pudieron haber partes más desafiantes, si el juego es muy fácil probablemente lo aburra a uno y de igual manera lo deje de jugar. </w:t>
+        <w:t xml:space="preserve"> y como tal tiene mil y un </w:t>
+      </w:r>
+      <w:proofErr w:type="spellStart"/>
+      <w:r>
+        <w:rPr>
+          <w:rFonts w:ascii="Arial" w:hAnsi="Arial" w:cs="Arial"/>
+          <w:color w:val="000000" w:themeColor="text1"/>
+          <w:sz w:val="22"/>
+          <w:szCs w:val="22"/>
+          <w:lang w:val="es-ES"/>
+        </w:rPr>
+        <w:t>glitches</w:t>
+      </w:r>
+      <w:proofErr w:type="spellEnd"/>
+      <w:r>
+        <w:rPr>
+          <w:rFonts w:ascii="Arial" w:hAnsi="Arial" w:cs="Arial"/>
+          <w:color w:val="000000" w:themeColor="text1"/>
+          <w:sz w:val="22"/>
+          <w:szCs w:val="22"/>
+          <w:lang w:val="es-ES"/>
+        </w:rPr>
+        <w:t xml:space="preserve"> que se le pueden mejorar. En ocasiones dichos </w:t>
+      </w:r>
+      <w:proofErr w:type="spellStart"/>
+      <w:r>
+        <w:rPr>
+          <w:rFonts w:ascii="Arial" w:hAnsi="Arial" w:cs="Arial"/>
+          <w:color w:val="000000" w:themeColor="text1"/>
+          <w:sz w:val="22"/>
+          <w:szCs w:val="22"/>
+          <w:lang w:val="es-ES"/>
+        </w:rPr>
+        <w:t>glitches</w:t>
+      </w:r>
+      <w:proofErr w:type="spellEnd"/>
+      <w:r>
+        <w:rPr>
+          <w:rFonts w:ascii="Arial" w:hAnsi="Arial" w:cs="Arial"/>
+          <w:color w:val="000000" w:themeColor="text1"/>
+          <w:sz w:val="22"/>
+          <w:szCs w:val="22"/>
+          <w:lang w:val="es-ES"/>
+        </w:rPr>
+        <w:t xml:space="preserve"> causan más frustración que entretenimiento, lo que generalmente ocasionaba que me aburriera y dejara de jugar. </w:t>
+      </w:r>
+    </w:p>
+    <w:p>
+      <w:pPr>
+        <w:pStyle w:val="NormalWeb"/>
+        <w:spacing w:before="0" w:beforeAutospacing="0" w:after="0" w:afterAutospacing="0"/>
+        <w:textAlignment w:val="baseline"/>
+        <w:rPr>
+          <w:rFonts w:ascii="Arial" w:hAnsi="Arial" w:cs="Arial"/>
+          <w:color w:val="000000" w:themeColor="text1"/>
+          <w:sz w:val="22"/>
+          <w:szCs w:val="22"/>
+          <w:lang w:val="es-ES"/>
+        </w:rPr>
+      </w:pPr>
+    </w:p>
+    <w:p>
+      <w:pPr>
+        <w:pStyle w:val="NormalWeb"/>
+        <w:spacing w:before="0" w:beforeAutospacing="0" w:after="0" w:afterAutospacing="0"/>
+        <w:textAlignment w:val="baseline"/>
+        <w:rPr>
+          <w:rFonts w:ascii="Arial" w:hAnsi="Arial" w:cs="Arial"/>
+          <w:color w:val="000000" w:themeColor="text1"/>
+          <w:sz w:val="22"/>
+          <w:szCs w:val="22"/>
+          <w:lang w:val="es-ES"/>
+        </w:rPr>
+      </w:pPr>
+      <w:r>
+        <w:rPr>
+          <w:rFonts w:ascii="Arial" w:hAnsi="Arial" w:cs="Arial"/>
+          <w:color w:val="000000" w:themeColor="text1"/>
+          <w:sz w:val="22"/>
+          <w:szCs w:val="22"/>
+          <w:lang w:val="es-ES"/>
+        </w:rPr>
+        <w:t xml:space="preserve">Aunque era un juego para niños, también creo que </w:t>
+      </w:r>
+      <w:proofErr w:type="gramStart"/>
+      <w:r>
+        <w:rPr>
+          <w:rFonts w:ascii="Arial" w:hAnsi="Arial" w:cs="Arial"/>
+          <w:color w:val="000000" w:themeColor="text1"/>
+          <w:sz w:val="22"/>
+          <w:szCs w:val="22"/>
+          <w:lang w:val="es-ES"/>
+        </w:rPr>
+        <w:t>pudieron</w:t>
+      </w:r>
+      <w:proofErr w:type="gramEnd"/>
+      <w:r>
+        <w:rPr>
+          <w:rFonts w:ascii="Arial" w:hAnsi="Arial" w:cs="Arial"/>
+          <w:color w:val="000000" w:themeColor="text1"/>
+          <w:sz w:val="22"/>
+          <w:szCs w:val="22"/>
+          <w:lang w:val="es-ES"/>
+        </w:rPr>
+        <w:t xml:space="preserve"> haber partes más desafiantes, si el juego es muy fácil probablemente lo aburra a uno y de igual manera lo deje de jugar. </w:t>
       </w:r>
     </w:p>
     <w:p>
@@ -960,72 +1267,140 @@
           <w:szCs w:val="22"/>
           <w:lang w:val="es-ES"/>
         </w:rPr>
+        <w:lastRenderedPageBreak/>
         <w:t xml:space="preserve">En cuanto a los </w:t>
       </w:r>
-      <w:r>
-        <w:rPr>
-          <w:rFonts w:ascii="Arial" w:hAnsi="Arial" w:cs="Arial"/>
-          <w:color w:val="000000" w:themeColor="text1"/>
-          <w:sz w:val="22"/>
-          <w:szCs w:val="22"/>
-          <w:lang w:val="es-ES"/>
-        </w:rPr>
-        <w:t xml:space="preserve">glitches: el más evidente que recuerdo eran las gráficas y las cámaras, habían veces que el monito desaparecía de la nada o que </w:t>
-      </w:r>
-      <w:r>
-        <w:rPr>
-          <w:rFonts w:ascii="Arial" w:hAnsi="Arial" w:cs="Arial"/>
-          <w:color w:val="000000" w:themeColor="text1"/>
-          <w:sz w:val="22"/>
-          <w:szCs w:val="22"/>
-          <w:lang w:val="es-ES"/>
-        </w:rPr>
-        <w:t xml:space="preserve">las cámaras se encontraban en cierto </w:t>
-      </w:r>
-      <w:r>
-        <w:rPr>
-          <w:rFonts w:ascii="Arial" w:hAnsi="Arial" w:cs="Arial"/>
-          <w:color w:val="000000" w:themeColor="text1"/>
-          <w:sz w:val="22"/>
-          <w:szCs w:val="22"/>
-          <w:lang w:val="es-ES"/>
-        </w:rPr>
-        <w:lastRenderedPageBreak/>
-        <w:t>ángulo que no dejaban ver nada</w:t>
-      </w:r>
-      <w:r>
-        <w:rPr>
-          <w:rFonts w:ascii="Arial" w:hAnsi="Arial" w:cs="Arial"/>
-          <w:color w:val="000000" w:themeColor="text1"/>
-          <w:sz w:val="22"/>
-          <w:szCs w:val="22"/>
-          <w:lang w:val="es-ES"/>
-        </w:rPr>
-        <w:t xml:space="preserve">. Considero que si el juego originalmente tuviera las gráficas con la calidad de hoy en día, el juego sería muy bueno. </w:t>
-      </w:r>
-    </w:p>
-    <w:p>
-      <w:pPr>
-        <w:pStyle w:val="NormalWeb"/>
-        <w:spacing w:before="0" w:beforeAutospacing="0" w:after="0" w:afterAutospacing="0"/>
-        <w:textAlignment w:val="baseline"/>
-        <w:rPr>
-          <w:rFonts w:ascii="Arial" w:hAnsi="Arial" w:cs="Arial"/>
-          <w:color w:val="000000" w:themeColor="text1"/>
-          <w:sz w:val="22"/>
-          <w:szCs w:val="22"/>
-          <w:lang w:val="es-ES"/>
-        </w:rPr>
-      </w:pPr>
-      <w:r>
-        <w:rPr>
-          <w:rFonts w:ascii="Arial" w:hAnsi="Arial" w:cs="Arial"/>
-          <w:color w:val="000000" w:themeColor="text1"/>
-          <w:sz w:val="22"/>
-          <w:szCs w:val="22"/>
-          <w:lang w:val="es-ES"/>
-        </w:rPr>
-        <w:t xml:space="preserve">En cuanto a la facilidad, recuerdo que habían partes en donde no requería mucho esfuerzo para completar, y muchas partes así se encontraban seguidas, por lo que le quitaba la emoción a toda la trama. </w:t>
+      <w:proofErr w:type="spellStart"/>
+      <w:r>
+        <w:rPr>
+          <w:rFonts w:ascii="Arial" w:hAnsi="Arial" w:cs="Arial"/>
+          <w:color w:val="000000" w:themeColor="text1"/>
+          <w:sz w:val="22"/>
+          <w:szCs w:val="22"/>
+          <w:lang w:val="es-ES"/>
+        </w:rPr>
+        <w:t>glitches</w:t>
+      </w:r>
+      <w:proofErr w:type="spellEnd"/>
+      <w:r>
+        <w:rPr>
+          <w:rFonts w:ascii="Arial" w:hAnsi="Arial" w:cs="Arial"/>
+          <w:color w:val="000000" w:themeColor="text1"/>
+          <w:sz w:val="22"/>
+          <w:szCs w:val="22"/>
+          <w:lang w:val="es-ES"/>
+        </w:rPr>
+        <w:t xml:space="preserve">: el más evidente que recuerdo eran las gráficas y las cámaras, </w:t>
+      </w:r>
+      <w:proofErr w:type="gramStart"/>
+      <w:r>
+        <w:rPr>
+          <w:rFonts w:ascii="Arial" w:hAnsi="Arial" w:cs="Arial"/>
+          <w:color w:val="000000" w:themeColor="text1"/>
+          <w:sz w:val="22"/>
+          <w:szCs w:val="22"/>
+          <w:lang w:val="es-ES"/>
+        </w:rPr>
+        <w:t>habían</w:t>
+      </w:r>
+      <w:proofErr w:type="gramEnd"/>
+      <w:r>
+        <w:rPr>
+          <w:rFonts w:ascii="Arial" w:hAnsi="Arial" w:cs="Arial"/>
+          <w:color w:val="000000" w:themeColor="text1"/>
+          <w:sz w:val="22"/>
+          <w:szCs w:val="22"/>
+          <w:lang w:val="es-ES"/>
+        </w:rPr>
+        <w:t xml:space="preserve"> veces que el monito desaparecía de la nada o que </w:t>
+      </w:r>
+      <w:r>
+        <w:rPr>
+          <w:rFonts w:ascii="Arial" w:hAnsi="Arial" w:cs="Arial"/>
+          <w:color w:val="000000" w:themeColor="text1"/>
+          <w:sz w:val="22"/>
+          <w:szCs w:val="22"/>
+          <w:lang w:val="es-ES"/>
+        </w:rPr>
+        <w:t>las cámaras se encontraban en cierto ángulo que no dejaban ver nada</w:t>
+      </w:r>
+      <w:r>
+        <w:rPr>
+          <w:rFonts w:ascii="Arial" w:hAnsi="Arial" w:cs="Arial"/>
+          <w:color w:val="000000" w:themeColor="text1"/>
+          <w:sz w:val="22"/>
+          <w:szCs w:val="22"/>
+          <w:lang w:val="es-ES"/>
+        </w:rPr>
+        <w:t xml:space="preserve">. Considero </w:t>
+      </w:r>
+      <w:proofErr w:type="gramStart"/>
+      <w:r>
+        <w:rPr>
+          <w:rFonts w:ascii="Arial" w:hAnsi="Arial" w:cs="Arial"/>
+          <w:color w:val="000000" w:themeColor="text1"/>
+          <w:sz w:val="22"/>
+          <w:szCs w:val="22"/>
+          <w:lang w:val="es-ES"/>
+        </w:rPr>
+        <w:t>que</w:t>
+      </w:r>
+      <w:proofErr w:type="gramEnd"/>
+      <w:r>
+        <w:rPr>
+          <w:rFonts w:ascii="Arial" w:hAnsi="Arial" w:cs="Arial"/>
+          <w:color w:val="000000" w:themeColor="text1"/>
+          <w:sz w:val="22"/>
+          <w:szCs w:val="22"/>
+          <w:lang w:val="es-ES"/>
+        </w:rPr>
+        <w:t xml:space="preserve"> si el juego originalmente tuviera las gráficas con la calidad de hoy en día, el juego sería muy bueno. </w:t>
+      </w:r>
+    </w:p>
+    <w:p>
+      <w:pPr>
+        <w:pStyle w:val="NormalWeb"/>
+        <w:spacing w:before="0" w:beforeAutospacing="0" w:after="0" w:afterAutospacing="0"/>
+        <w:textAlignment w:val="baseline"/>
+        <w:rPr>
+          <w:rFonts w:ascii="Arial" w:hAnsi="Arial" w:cs="Arial"/>
+          <w:color w:val="000000" w:themeColor="text1"/>
+          <w:sz w:val="22"/>
+          <w:szCs w:val="22"/>
+          <w:lang w:val="es-ES"/>
+        </w:rPr>
+      </w:pPr>
+      <w:r>
+        <w:rPr>
+          <w:rFonts w:ascii="Arial" w:hAnsi="Arial" w:cs="Arial"/>
+          <w:color w:val="000000" w:themeColor="text1"/>
+          <w:sz w:val="22"/>
+          <w:szCs w:val="22"/>
+          <w:lang w:val="es-ES"/>
+        </w:rPr>
+        <w:t xml:space="preserve">En cuanto a la facilidad, recuerdo que </w:t>
+      </w:r>
+      <w:proofErr w:type="gramStart"/>
+      <w:r>
+        <w:rPr>
+          <w:rFonts w:ascii="Arial" w:hAnsi="Arial" w:cs="Arial"/>
+          <w:color w:val="000000" w:themeColor="text1"/>
+          <w:sz w:val="22"/>
+          <w:szCs w:val="22"/>
+          <w:lang w:val="es-ES"/>
+        </w:rPr>
+        <w:t>habían</w:t>
+      </w:r>
+      <w:proofErr w:type="gramEnd"/>
+      <w:r>
+        <w:rPr>
+          <w:rFonts w:ascii="Arial" w:hAnsi="Arial" w:cs="Arial"/>
+          <w:color w:val="000000" w:themeColor="text1"/>
+          <w:sz w:val="22"/>
+          <w:szCs w:val="22"/>
+          <w:lang w:val="es-ES"/>
+        </w:rPr>
+        <w:t xml:space="preserve"> partes en donde no requería mucho esfuerzo para completar, y muchas partes así se encontraban seguidas, por lo que le quitaba la emoción a toda la trama. </w:t>
       </w:r>
     </w:p>
     <w:p>

</xml_diff>